<commit_message>
new section headers, better organization
</commit_message>
<xml_diff>
--- a/manuscript/firstDraft/Dresequencing_v1.docx
+++ b/manuscript/firstDraft/Dresequencing_v1.docx
@@ -257,8 +257,6 @@
     </w:p>
     <w:p/>
     <w:p>
-      <w:bookmarkStart w:id="0" w:name="_GoBack"/>
-      <w:bookmarkEnd w:id="0"/>
       <w:r>
         <w:t xml:space="preserve">These early taxonomists divided subgenus </w:t>
       </w:r>
@@ -367,13 +365,11 @@
         <w:t>G. gossypioides</w:t>
       </w:r>
       <w:r>
-        <w:t xml:space="preserve"> is multiply </w:t>
-      </w:r>
-      <w:proofErr w:type="spellStart"/>
-      <w:r>
-        <w:t>introgressant</w:t>
-      </w:r>
-      <w:proofErr w:type="spellEnd"/>
+        <w:t xml:space="preserve"> is multiply introgress</w:t>
+      </w:r>
+      <w:r>
+        <w:t>ed</w:t>
+      </w:r>
       <w:r>
         <w:t xml:space="preserve">, with </w:t>
       </w:r>
@@ -530,20 +526,33 @@
       <w:pPr>
         <w:rPr>
           <w:b/>
+          <w:sz w:val="28"/>
         </w:rPr>
       </w:pPr>
       <w:r>
         <w:rPr>
           <w:b/>
+          <w:sz w:val="28"/>
         </w:rPr>
         <w:t>Results</w:t>
       </w:r>
     </w:p>
     <w:p>
-      <w:r>
+      <w:pPr>
+        <w:rPr>
+          <w:b/>
+        </w:rPr>
+      </w:pPr>
+      <w:r>
+        <w:rPr>
+          <w:b/>
+        </w:rPr>
         <w:t>G</w:t>
       </w:r>
       <w:r>
+        <w:rPr>
+          <w:b/>
+        </w:rPr>
         <w:t>enome assemblies and annotation</w:t>
       </w:r>
     </w:p>
@@ -551,9 +560,29 @@
       <w:r>
         <w:t xml:space="preserve">Approximately </w:t>
       </w:r>
+      <w:commentRangeStart w:id="0"/>
+      <w:r>
+        <w:t xml:space="preserve">20X </w:t>
+      </w:r>
+      <w:commentRangeEnd w:id="0"/>
+      <w:r>
+        <w:rPr>
+          <w:rStyle w:val="CommentReference"/>
+        </w:rPr>
+        <w:commentReference w:id="0"/>
+      </w:r>
+      <w:r>
+        <w:t>raw coverage libraries</w:t>
+      </w:r>
+      <w:r>
+        <w:t xml:space="preserve"> </w:t>
+      </w:r>
+      <w:r>
+        <w:t xml:space="preserve">were sequenced for at least one representative of each D-genome species (Table WHATEVER), resulting in an average of </w:t>
+      </w:r>
       <w:commentRangeStart w:id="1"/>
       <w:r>
-        <w:t xml:space="preserve">20X </w:t>
+        <w:t xml:space="preserve">54 </w:t>
       </w:r>
       <w:commentRangeEnd w:id="1"/>
       <w:r>
@@ -563,17 +592,11 @@
         <w:commentReference w:id="1"/>
       </w:r>
       <w:r>
-        <w:t>raw coverage libraries</w:t>
-      </w:r>
-      <w:r>
-        <w:t xml:space="preserve"> </w:t>
-      </w:r>
-      <w:r>
-        <w:t xml:space="preserve">were sequenced for at least one representative of each D-genome species (Table WHATEVER), resulting in an average of </w:t>
+        <w:t xml:space="preserve">M reads per accession. Quality filters further reduced the number of reads per sample to an average of 38 M (range: </w:t>
       </w:r>
       <w:commentRangeStart w:id="2"/>
       <w:r>
-        <w:t xml:space="preserve">54 </w:t>
+        <w:t>1,824 – 260 M</w:t>
       </w:r>
       <w:commentRangeEnd w:id="2"/>
       <w:r>
@@ -581,20 +604,6 @@
           <w:rStyle w:val="CommentReference"/>
         </w:rPr>
         <w:commentReference w:id="2"/>
-      </w:r>
-      <w:r>
-        <w:t xml:space="preserve">M reads per accession. Quality filters further reduced the number of reads per sample to an average of 38 M (range: </w:t>
-      </w:r>
-      <w:commentRangeStart w:id="3"/>
-      <w:r>
-        <w:t>1,824 – 260 M</w:t>
-      </w:r>
-      <w:commentRangeEnd w:id="3"/>
-      <w:r>
-        <w:rPr>
-          <w:rStyle w:val="CommentReference"/>
-        </w:rPr>
-        <w:commentReference w:id="3"/>
       </w:r>
       <w:r>
         <w:t xml:space="preserve">), </w:t>
@@ -603,16 +612,16 @@
         <w:lastRenderedPageBreak/>
         <w:t xml:space="preserve">representing an average of </w:t>
       </w:r>
-      <w:commentRangeStart w:id="4"/>
+      <w:commentRangeStart w:id="3"/>
       <w:r>
         <w:t xml:space="preserve">14X </w:t>
       </w:r>
-      <w:commentRangeEnd w:id="4"/>
+      <w:commentRangeEnd w:id="3"/>
       <w:r>
         <w:rPr>
           <w:rStyle w:val="CommentReference"/>
         </w:rPr>
-        <w:commentReference w:id="4"/>
+        <w:commentReference w:id="3"/>
       </w:r>
       <w:r>
         <w:t xml:space="preserve">coverage per sample. Two accessions, </w:t>
@@ -871,235 +880,284 @@
       </w:r>
       <w:r>
         <w:t xml:space="preserve"> N} (Table Assembly Stats).</w:t>
+      </w:r>
+    </w:p>
+    <w:p>
+      <w:bookmarkStart w:id="4" w:name="_GoBack"/>
+      <w:bookmarkEnd w:id="4"/>
+    </w:p>
+    <w:p>
+      <w:pPr>
+        <w:rPr>
+          <w:b/>
+        </w:rPr>
+      </w:pPr>
+      <w:r>
+        <w:rPr>
+          <w:b/>
+        </w:rPr>
+        <w:t>Molecular evolution of genes</w:t>
+      </w:r>
+    </w:p>
+    <w:p>
+      <w:pPr>
+        <w:rPr>
+          <w:b/>
+        </w:rPr>
+      </w:pPr>
+    </w:p>
+    <w:p>
+      <w:pPr>
+        <w:rPr>
+          <w:b/>
+        </w:rPr>
+      </w:pPr>
+    </w:p>
+    <w:p>
+      <w:pPr>
+        <w:rPr>
+          <w:b/>
+        </w:rPr>
+      </w:pPr>
+      <w:r>
+        <w:rPr>
+          <w:b/>
+        </w:rPr>
+        <w:t>Gene content and copy number variation</w:t>
+      </w:r>
+    </w:p>
+    <w:p>
+      <w:r>
+        <w:t xml:space="preserve">Justin's got this section/two covered.  Patterns of </w:t>
+      </w:r>
+      <w:proofErr w:type="spellStart"/>
+      <w:r>
+        <w:t>dn</w:t>
+      </w:r>
+      <w:proofErr w:type="spellEnd"/>
+      <w:r>
+        <w:t>/ds evolution, patterns of CNV, etc</w:t>
+      </w:r>
+      <w:r>
+        <w:t>…</w:t>
+      </w:r>
+    </w:p>
+    <w:p/>
+    <w:p>
+      <w:pPr>
+        <w:rPr>
+          <w:b/>
+        </w:rPr>
+      </w:pPr>
+      <w:r>
+        <w:rPr>
+          <w:b/>
+        </w:rPr>
+        <w:t>Phylogenetics and divergence times</w:t>
+      </w:r>
+    </w:p>
+    <w:p>
+      <w:r>
+        <w:t xml:space="preserve">Right now, we have a </w:t>
+      </w:r>
+      <w:proofErr w:type="spellStart"/>
+      <w:r>
+        <w:t>raxml</w:t>
+      </w:r>
+      <w:proofErr w:type="spellEnd"/>
+      <w:r>
+        <w:t>/astral tree, but idk how to get the branch lengths on there for use in ancestral state reconstructions.  Probably have to make a concatenated nuclear tree for that.  Could see if we could get TICR running, but it is not the easiest and may take a while to get results.\</w:t>
+      </w:r>
+      <w:proofErr w:type="spellStart"/>
+      <w:r>
+        <w:t>ldots</w:t>
+      </w:r>
+      <w:proofErr w:type="spellEnd"/>
+    </w:p>
+    <w:p>
+      <w:r>
+        <w:t>Once the phylogeny is created, we can do ancestral state reconstructions for key TE types, criteria for selection TBD.</w:t>
+      </w:r>
+    </w:p>
+    <w:p/>
+    <w:p>
+      <w:pPr>
+        <w:rPr>
+          <w:b/>
+        </w:rPr>
+      </w:pPr>
+      <w:r>
+        <w:rPr>
+          <w:b/>
+        </w:rPr>
+        <w:t>Transp</w:t>
+      </w:r>
+      <w:r>
+        <w:rPr>
+          <w:b/>
+        </w:rPr>
+        <w:t>osable element characterization</w:t>
+      </w:r>
+    </w:p>
+    <w:p>
+      <w:r>
+        <w:lastRenderedPageBreak/>
+        <w:t>Similar to previous reports, repetitive DNAs contribute roughly half of the total genome sequence for all species in subgenus Houzingenia}, from an average of 44.5</w:t>
+      </w:r>
+      <w:r>
+        <w:t>%</w:t>
+      </w:r>
+      <w:r>
+        <w:t xml:space="preserve"> in D7 to 52</w:t>
+      </w:r>
+      <w:r>
+        <w:t>%</w:t>
+      </w:r>
+      <w:r>
+        <w:t xml:space="preserve"> in G. </w:t>
+      </w:r>
+      <w:proofErr w:type="spellStart"/>
+      <w:r>
+        <w:t>anomalum</w:t>
+      </w:r>
+      <w:proofErr w:type="spellEnd"/>
+      <w:r>
+        <w:t xml:space="preserve"> D2-1}. Like most flowering plants, a vast majority of this sequence is due to the occupation of class II gypsy} elements, which comprise 32.7 - 37.9</w:t>
+      </w:r>
+      <w:r>
+        <w:t>%</w:t>
+      </w:r>
+      <w:r>
+        <w:t xml:space="preserve"> of the total genome size for any of the Houzingenia} species (Figure </w:t>
+      </w:r>
+      <w:proofErr w:type="spellStart"/>
+      <w:r>
+        <w:t>TEamounts</w:t>
+      </w:r>
+      <w:proofErr w:type="spellEnd"/>
+      <w:r>
+        <w:t xml:space="preserve">). Multi-dimensional transposable element profile visualization using both log transformed and percent-genome size standardized counts showed considerable overlap among species, and even among subsections (Figure Ordination). Multivariate t-distribution confidence ellipses for each subsection overlap with at least one other. Even those subsections where insufficient sampling precludes the generation of a confidence ellipse (i.e., Selera and </w:t>
+      </w:r>
+      <w:proofErr w:type="spellStart"/>
+      <w:r>
+        <w:t>Integrifolia</w:t>
+      </w:r>
+      <w:proofErr w:type="spellEnd"/>
+      <w:r>
+        <w:t xml:space="preserve">), the plotted data points are contained within the occupied space of another subsection. Selera, for example, is contained within the confidence ellipse for both </w:t>
+      </w:r>
+      <w:proofErr w:type="spellStart"/>
+      <w:r>
+        <w:t>Caducibracteata</w:t>
+      </w:r>
+      <w:proofErr w:type="spellEnd"/>
+      <w:r>
+        <w:t xml:space="preserve"> and Houzingenia; </w:t>
+      </w:r>
+      <w:proofErr w:type="spellStart"/>
+      <w:r>
+        <w:t>Integrifolia</w:t>
+      </w:r>
+      <w:proofErr w:type="spellEnd"/>
+      <w:r>
+        <w:t xml:space="preserve"> is within Houzingenia and </w:t>
+      </w:r>
+      <w:proofErr w:type="spellStart"/>
+      <w:r>
+        <w:t>Austroamericana</w:t>
+      </w:r>
+      <w:proofErr w:type="spellEnd"/>
+      <w:r>
+        <w:t xml:space="preserve">. This apparent overlap in repetitive element profiles is also suggested by the relative amounts of each transposable element </w:t>
+      </w:r>
+      <w:proofErr w:type="spellStart"/>
+      <w:r>
+        <w:t>cateogory</w:t>
+      </w:r>
+      <w:proofErr w:type="spellEnd"/>
+      <w:r>
+        <w:t xml:space="preserve"> among subsection; however, to formerly compare the overlap among subsections, we performed a Procrustes ANOVA with complex linear models, as implemented in the R package {</w:t>
+      </w:r>
+      <w:proofErr w:type="spellStart"/>
+      <w:r>
+        <w:t>geomorph</w:t>
+      </w:r>
+      <w:proofErr w:type="spellEnd"/>
+      <w:r>
+        <w:t>}</w:t>
+      </w:r>
+      <w:r>
+        <w:t xml:space="preserve">. For this analysis, we compared each subsection using all representatives of that subsection as indicators of variance. Few comparisons showed statistically significant differences, with the patterns of repetitive abundance differing only in </w:t>
+      </w:r>
+      <w:proofErr w:type="spellStart"/>
+      <w:r>
+        <w:t>Austroamericana</w:t>
+      </w:r>
+      <w:proofErr w:type="spellEnd"/>
+      <w:r>
+        <w:t xml:space="preserve"> versus both </w:t>
+      </w:r>
+      <w:proofErr w:type="spellStart"/>
+      <w:r>
+        <w:t>Caducibracteata</w:t>
+      </w:r>
+      <w:proofErr w:type="spellEnd"/>
+      <w:r>
+        <w:t xml:space="preserve"> and Erioxylum (p&lt;0.05). Interestingly, the variation in repetitive elements found in monotypic Selera, i.e., </w:t>
+      </w:r>
+      <w:r>
+        <w:rPr>
+          <w:i/>
+        </w:rPr>
+        <w:t>G. gossypioides</w:t>
+      </w:r>
+      <w:r>
+        <w:t xml:space="preserve">, was not distinct from the remainder of subgenus Houzingenia}. This stands in contrast to previous reports {cite these}, which noted a relative abundance of repeats derived from "African cottons" (here represented by subgenera </w:t>
+      </w:r>
+      <w:r>
+        <w:rPr>
+          <w:i/>
+        </w:rPr>
+        <w:t>Gossypium</w:t>
+      </w:r>
+      <w:r>
+        <w:t xml:space="preserve"> and </w:t>
+      </w:r>
+      <w:proofErr w:type="spellStart"/>
+      <w:r>
+        <w:rPr>
+          <w:i/>
+        </w:rPr>
+        <w:t>Longiloba</w:t>
+      </w:r>
+      <w:proofErr w:type="spellEnd"/>
+      <w:r>
+        <w:t xml:space="preserve">, i.e., A- and F-genome species). This result is further apparent when including the African subgenera in the ordination (Figure African Ordination); that is, G. gossypioides is clearly lumped with the other Houzingenia} species. </w:t>
+      </w:r>
+    </w:p>
+    <w:p/>
+    <w:p>
+      <w:pPr>
+        <w:rPr>
+          <w:b/>
+        </w:rPr>
+      </w:pPr>
+      <w:r>
+        <w:rPr>
+          <w:b/>
+        </w:rPr>
+        <w:t>Patterns of indel evolution</w:t>
+      </w:r>
+    </w:p>
+    <w:p>
+      <w:r>
+        <w:t>GATK analysis of indels, use F1 as outgroup. What sort of patterns do we want to do? Gain and loss along phylogeny, rate of gain and loss along branches? This could be complicated. Look for shared indels? Unique indels?</w:t>
       </w:r>
     </w:p>
     <w:p/>
     <w:p/>
     <w:p>
       <w:r>
-        <w:t>Gene evolution stuff</w:t>
-      </w:r>
-    </w:p>
-    <w:p>
-      <w:r>
-        <w:t xml:space="preserve">Justin's got this section/two covered.  Patterns of </w:t>
-      </w:r>
-      <w:proofErr w:type="spellStart"/>
-      <w:r>
-        <w:t>dn</w:t>
-      </w:r>
-      <w:proofErr w:type="spellEnd"/>
-      <w:r>
-        <w:t>/ds evolution, patterns of CNV, etc</w:t>
-      </w:r>
-      <w:r>
-        <w:t>…</w:t>
-      </w:r>
-    </w:p>
-    <w:p/>
-    <w:p>
-      <w:r>
-        <w:t>Phy</w:t>
-      </w:r>
-      <w:r>
-        <w:t>logenetics and divergence times</w:t>
-      </w:r>
-    </w:p>
-    <w:p>
-      <w:r>
-        <w:t xml:space="preserve">Right now, we have a </w:t>
-      </w:r>
-      <w:proofErr w:type="spellStart"/>
-      <w:r>
-        <w:t>raxml</w:t>
-      </w:r>
-      <w:proofErr w:type="spellEnd"/>
-      <w:r>
-        <w:t>/astral tree, but idk how to get the branch lengths on there for use in ancestral state reconstructions.  Probably have to make a concatenated nuclear tree for that.  Could see if we could get TICR running, but it is not the easiest and may take a while to get results.\</w:t>
-      </w:r>
-      <w:proofErr w:type="spellStart"/>
-      <w:r>
-        <w:t>ldots</w:t>
-      </w:r>
-      <w:proofErr w:type="spellEnd"/>
-    </w:p>
-    <w:p/>
-    <w:p>
-      <w:r>
-        <w:t>Transp</w:t>
-      </w:r>
-      <w:r>
-        <w:t>osable element characterization</w:t>
-      </w:r>
-    </w:p>
-    <w:p>
-      <w:r>
-        <w:t>Similar to previous reports, repetitive DNAs contribute roughly half of the total genome sequence for all species in subgenus Houzingenia}, from an average of 44.5</w:t>
-      </w:r>
-      <w:r>
-        <w:t>%</w:t>
-      </w:r>
-      <w:r>
-        <w:t xml:space="preserve"> in D7 to 52</w:t>
-      </w:r>
-      <w:r>
-        <w:t>%</w:t>
-      </w:r>
-      <w:r>
-        <w:t xml:space="preserve"> in G. </w:t>
-      </w:r>
-      <w:proofErr w:type="spellStart"/>
-      <w:r>
-        <w:t>anomalum</w:t>
-      </w:r>
-      <w:proofErr w:type="spellEnd"/>
-      <w:r>
-        <w:t xml:space="preserve"> D2-1}. Like most flowering plants, a vast majority of this sequence is due to the occupation of class II gypsy} elements, which comprise 32.7 - 37.9</w:t>
-      </w:r>
-      <w:r>
-        <w:t>%</w:t>
-      </w:r>
-      <w:r>
-        <w:t xml:space="preserve"> of the total genome size for any of the Houzingenia} species (Figure </w:t>
-      </w:r>
-      <w:proofErr w:type="spellStart"/>
-      <w:r>
-        <w:t>TEamounts</w:t>
-      </w:r>
-      <w:proofErr w:type="spellEnd"/>
-      <w:r>
-        <w:t xml:space="preserve">). Multi-dimensional transposable element profile visualization using both log </w:t>
-      </w:r>
-      <w:r>
-        <w:lastRenderedPageBreak/>
-        <w:t xml:space="preserve">transformed and percent-genome size standardized counts showed considerable overlap among species, and even among subsections (Figure Ordination). Multivariate t-distribution confidence ellipses for each subsection overlap with at least one other. Even those subsections where insufficient sampling precludes the generation of a confidence ellipse (i.e., Selera and </w:t>
-      </w:r>
-      <w:proofErr w:type="spellStart"/>
-      <w:r>
-        <w:t>Integrifolia</w:t>
-      </w:r>
-      <w:proofErr w:type="spellEnd"/>
-      <w:r>
-        <w:t xml:space="preserve">), the plotted data points are contained within the occupied space of another subsection. Selera, for example, is contained within the confidence ellipse for both </w:t>
-      </w:r>
-      <w:proofErr w:type="spellStart"/>
-      <w:r>
-        <w:t>Caducibracteata</w:t>
-      </w:r>
-      <w:proofErr w:type="spellEnd"/>
-      <w:r>
-        <w:t xml:space="preserve"> and Houzingenia; </w:t>
-      </w:r>
-      <w:proofErr w:type="spellStart"/>
-      <w:r>
-        <w:t>Integrifolia</w:t>
-      </w:r>
-      <w:proofErr w:type="spellEnd"/>
-      <w:r>
-        <w:t xml:space="preserve"> is within Houzingenia and </w:t>
-      </w:r>
-      <w:proofErr w:type="spellStart"/>
-      <w:r>
-        <w:t>Austroamericana</w:t>
-      </w:r>
-      <w:proofErr w:type="spellEnd"/>
-      <w:r>
-        <w:t xml:space="preserve">. This apparent overlap in repetitive element profiles is also suggested by the relative amounts of each transposable element </w:t>
-      </w:r>
-      <w:proofErr w:type="spellStart"/>
-      <w:r>
-        <w:t>cateogory</w:t>
-      </w:r>
-      <w:proofErr w:type="spellEnd"/>
-      <w:r>
-        <w:t xml:space="preserve"> among subsection; however, to formerly compare the overlap among subsections, we performed a Procrustes ANOVA with complex linear models, as implemented in the R package {</w:t>
-      </w:r>
-      <w:proofErr w:type="spellStart"/>
-      <w:r>
-        <w:t>geomorph</w:t>
-      </w:r>
-      <w:proofErr w:type="spellEnd"/>
-      <w:r>
-        <w:t>}</w:t>
-      </w:r>
-      <w:r>
-        <w:t xml:space="preserve">. For this analysis, we compared each subsection using all representatives of that subsection as indicators of variance. Few comparisons showed statistically significant differences, with the patterns of repetitive abundance differing only in </w:t>
-      </w:r>
-      <w:proofErr w:type="spellStart"/>
-      <w:r>
-        <w:t>Austroamericana</w:t>
-      </w:r>
-      <w:proofErr w:type="spellEnd"/>
-      <w:r>
-        <w:t xml:space="preserve"> versus both </w:t>
-      </w:r>
-      <w:proofErr w:type="spellStart"/>
-      <w:r>
-        <w:t>Caducibracteata</w:t>
-      </w:r>
-      <w:proofErr w:type="spellEnd"/>
-      <w:r>
-        <w:t xml:space="preserve"> and Erioxylum (p&lt;0.05). Interestingly, the variation in repetitive elements found in monotypic Selera, i.e., </w:t>
-      </w:r>
-      <w:r>
-        <w:rPr>
-          <w:i/>
-        </w:rPr>
-        <w:t>G. gossypioides</w:t>
-      </w:r>
-      <w:r>
-        <w:t xml:space="preserve">, was not distinct from the remainder of subgenus Houzingenia}. This stands in contrast to previous reports {cite these}, which noted a relative abundance of repeats derived from "African cottons" (here represented by subgenera </w:t>
-      </w:r>
-      <w:r>
-        <w:rPr>
-          <w:i/>
-        </w:rPr>
-        <w:t>Gossypium</w:t>
-      </w:r>
-      <w:r>
-        <w:t xml:space="preserve"> and </w:t>
-      </w:r>
-      <w:proofErr w:type="spellStart"/>
-      <w:r>
-        <w:rPr>
-          <w:i/>
-        </w:rPr>
-        <w:t>Longiloba</w:t>
-      </w:r>
-      <w:proofErr w:type="spellEnd"/>
-      <w:r>
-        <w:t xml:space="preserve">, i.e., A- and F-genome species). This result is further apparent when including the African subgenera in the ordination (Figure African Ordination); that is, G. gossypioides is clearly lumped with the other Houzingenia} species. </w:t>
-      </w:r>
-    </w:p>
-    <w:p/>
-    <w:p>
-      <w:r>
-        <w:t xml:space="preserve">Ancestral </w:t>
-      </w:r>
-      <w:r>
-        <w:t>state reconstructions</w:t>
-      </w:r>
-    </w:p>
-    <w:p>
-      <w:r>
-        <w:t>Once the phylogeny is created, we can do ancestral state reconstructions for key TE types, criteria for selection TBD.</w:t>
-      </w:r>
-    </w:p>
-    <w:p/>
-    <w:p>
-      <w:r>
-        <w:t>Patterns of indel evolution</w:t>
-      </w:r>
-    </w:p>
-    <w:p>
-      <w:r>
-        <w:t>GATK analysis of indels, use F1 as outgroup. What sort of patterns do we want to do? Gain and loss along phylogeny, rate of gain and loss along branches? This could be complicated. Look for shared indels? Unique indels?</w:t>
-      </w:r>
-    </w:p>
-    <w:p/>
-    <w:p/>
-    <w:p>
-      <w:r>
         <w:rPr>
           <w:b/>
         </w:rPr>
@@ -1107,8 +1165,47 @@
       </w:r>
     </w:p>
     <w:p>
-      <w:r>
-        <w:t>Discussion subheading</w:t>
+      <w:pPr>
+        <w:rPr>
+          <w:b/>
+        </w:rPr>
+      </w:pPr>
+      <w:r>
+        <w:rPr>
+          <w:b/>
+        </w:rPr>
+        <w:t xml:space="preserve">Evolution of coding regions: </w:t>
+      </w:r>
+      <w:r>
+        <w:rPr>
+          <w:b/>
+        </w:rPr>
+        <w:t>content</w:t>
+      </w:r>
+      <w:r>
+        <w:rPr>
+          <w:b/>
+        </w:rPr>
+        <w:t xml:space="preserve"> variation and molecular evolution</w:t>
+      </w:r>
+      <w:r>
+        <w:rPr>
+          <w:b/>
+        </w:rPr>
+        <w:t xml:space="preserve"> among closely related species</w:t>
+      </w:r>
+    </w:p>
+    <w:p>
+      <w:pPr>
+        <w:rPr>
+          <w:b/>
+        </w:rPr>
+      </w:pPr>
+      <w:r>
+        <w:rPr>
+          <w:b/>
+        </w:rPr>
+        <w:t>Evolution of noncoding regions: SUBHEADING (includes TEs and indels)</w:t>
       </w:r>
     </w:p>
     <w:p/>
@@ -1789,7 +1886,7 @@
 
 <file path=word/comments.xml><?xml version="1.0" encoding="utf-8"?>
 <w:comments xmlns:wpc="http://schemas.microsoft.com/office/word/2010/wordprocessingCanvas" xmlns:cx="http://schemas.microsoft.com/office/drawing/2014/chartex" xmlns:mc="http://schemas.openxmlformats.org/markup-compatibility/2006" xmlns:o="urn:schemas-microsoft-com:office:office" xmlns:r="http://schemas.openxmlformats.org/officeDocument/2006/relationships" xmlns:m="http://schemas.openxmlformats.org/officeDocument/2006/math" xmlns:v="urn:schemas-microsoft-com:vml" xmlns:wp14="http://schemas.microsoft.com/office/word/2010/wordprocessingDrawing" xmlns:wp="http://schemas.openxmlformats.org/drawingml/2006/wordprocessingDrawing" xmlns:w10="urn:schemas-microsoft-com:office:word" xmlns:w="http://schemas.openxmlformats.org/wordprocessingml/2006/main" xmlns:w14="http://schemas.microsoft.com/office/word/2010/wordml" xmlns:w15="http://schemas.microsoft.com/office/word/2012/wordml" xmlns:w16se="http://schemas.microsoft.com/office/word/2015/wordml/symex" xmlns:wpg="http://schemas.microsoft.com/office/word/2010/wordprocessingGroup" xmlns:wpi="http://schemas.microsoft.com/office/word/2010/wordprocessingInk" xmlns:wne="http://schemas.microsoft.com/office/word/2006/wordml" xmlns:wps="http://schemas.microsoft.com/office/word/2010/wordprocessingShape" mc:Ignorable="w14 w15 w16se wp14">
-  <w:comment w:id="1" w:author="Grover, Corrinne E [EEOBS]" w:date="2017-07-25T13:36:00Z" w:initials="GCE[">
+  <w:comment w:id="0" w:author="Grover, Corrinne E [EEOBS]" w:date="2017-07-25T13:36:00Z" w:initials="GCE[">
     <w:p>
       <w:pPr>
         <w:pStyle w:val="CommentText"/>
@@ -1805,7 +1902,7 @@
       </w:r>
     </w:p>
   </w:comment>
-  <w:comment w:id="2" w:author="Grover, Corrinne E [EEOBS]" w:date="2017-07-25T13:36:00Z" w:initials="GCE[">
+  <w:comment w:id="1" w:author="Grover, Corrinne E [EEOBS]" w:date="2017-07-25T13:36:00Z" w:initials="GCE[">
     <w:p>
       <w:pPr>
         <w:pStyle w:val="CommentText"/>
@@ -1821,7 +1918,7 @@
       </w:r>
     </w:p>
   </w:comment>
-  <w:comment w:id="3" w:author="Grover, Corrinne E [EEOBS]" w:date="2017-07-25T13:37:00Z" w:initials="GCE[">
+  <w:comment w:id="2" w:author="Grover, Corrinne E [EEOBS]" w:date="2017-07-25T13:37:00Z" w:initials="GCE[">
     <w:p>
       <w:pPr>
         <w:pStyle w:val="CommentText"/>
@@ -1837,7 +1934,7 @@
       </w:r>
     </w:p>
   </w:comment>
-  <w:comment w:id="4" w:author="Grover, Corrinne E [EEOBS]" w:date="2017-07-25T13:37:00Z" w:initials="GCE[">
+  <w:comment w:id="3" w:author="Grover, Corrinne E [EEOBS]" w:date="2017-07-25T13:37:00Z" w:initials="GCE[">
     <w:p>
       <w:pPr>
         <w:pStyle w:val="CommentText"/>
@@ -2661,7 +2758,7 @@
 </file>
 
 <file path=customXml/itemProps1.xml><?xml version="1.0" encoding="utf-8"?>
-<ds:datastoreItem xmlns:ds="http://schemas.openxmlformats.org/officeDocument/2006/customXml" ds:itemID="{3BEC577E-52DE-40B6-94A3-251AEA7DED06}">
+<ds:datastoreItem xmlns:ds="http://schemas.openxmlformats.org/officeDocument/2006/customXml" ds:itemID="{EE861BF1-B6C2-4E0D-9867-32F7CCB18697}">
   <ds:schemaRefs>
     <ds:schemaRef ds:uri="http://schemas.openxmlformats.org/officeDocument/2006/bibliography"/>
   </ds:schemaRefs>

</xml_diff>